<commit_message>
Added product page with image database integration
In this commit:
- Created the 'Add Product' page.
- Modified the 'Add Product' handler to save images into the database.
- Made minor changes and fixes.
- Added icons to headers.
- Added a search button to the header.
- Added 'See All Products' and associated actions to the homepage.
- Integrated the new component into the header.
- documantation updated.
</commit_message>
<xml_diff>
--- a/Current project documantation.docx
+++ b/Current project documantation.docx
@@ -75,6 +75,9 @@
       <w:r>
         <w:t>User Authentication:</w:t>
       </w:r>
+      <w:r>
+        <w:t xml:space="preserve">  // login &amp; signup done </w:t>
+      </w:r>
     </w:p>
     <w:p>
       <w:r>
@@ -96,6 +99,33 @@
       </w:pPr>
       <w:r>
         <w:t>Product Browsing:</w:t>
+      </w:r>
+      <w:r>
+        <w:t xml:space="preserve">  // </w:t>
+      </w:r>
+      <w:proofErr w:type="spellStart"/>
+      <w:r>
+        <w:t>seeall</w:t>
+      </w:r>
+      <w:proofErr w:type="spellEnd"/>
+      <w:r>
+        <w:t xml:space="preserve">, </w:t>
+      </w:r>
+      <w:proofErr w:type="spellStart"/>
+      <w:r>
+        <w:t>searchbar</w:t>
+      </w:r>
+      <w:proofErr w:type="spellEnd"/>
+      <w:r>
+        <w:t xml:space="preserve">, </w:t>
+      </w:r>
+      <w:proofErr w:type="spellStart"/>
+      <w:r>
+        <w:t>topdeals</w:t>
+      </w:r>
+      <w:proofErr w:type="spellEnd"/>
+      <w:r>
+        <w:t>, featured product.</w:t>
       </w:r>
     </w:p>
     <w:p>
@@ -245,18 +275,33 @@
       </w:r>
     </w:p>
     <w:p>
-      <w:proofErr w:type="gramStart"/>
-      <w:r>
-        <w:t>React :</w:t>
-      </w:r>
-      <w:proofErr w:type="gramEnd"/>
-      <w:r>
-        <w:t xml:space="preserve"> for building dynamic and efficient front-end components.</w:t>
-      </w:r>
-    </w:p>
-    <w:p>
-      <w:r>
-        <w:t>Bootstrap or Material-UI: for incorporating pre-built UI components and styles.</w:t>
+      <w:r>
+        <w:t>React : for building dynamic and efficient front-end components.</w:t>
+      </w:r>
+    </w:p>
+    <w:p>
+      <w:r>
+        <w:t xml:space="preserve">Bootstrap </w:t>
+      </w:r>
+      <w:r>
+        <w:t xml:space="preserve">/ </w:t>
+      </w:r>
+      <w:proofErr w:type="spellStart"/>
+      <w:r>
+        <w:t>reactst</w:t>
+      </w:r>
+      <w:r>
+        <w:t>r</w:t>
+      </w:r>
+      <w:r>
+        <w:t>ap</w:t>
+      </w:r>
+      <w:proofErr w:type="spellEnd"/>
+      <w:r>
+        <w:t xml:space="preserve"> /</w:t>
+      </w:r>
+      <w:r>
+        <w:t xml:space="preserve"> Material-UI: for incorporating pre-built UI components and styles.</w:t>
       </w:r>
     </w:p>
     <w:p/>
@@ -281,26 +326,13 @@
           <w:numId w:val="2"/>
         </w:numPr>
       </w:pPr>
-      <w:proofErr w:type="gramStart"/>
-      <w:r>
-        <w:t>Java :</w:t>
-      </w:r>
-      <w:proofErr w:type="gramEnd"/>
-      <w:r>
-        <w:t xml:space="preserve"> for server-side programming and handling business logic.</w:t>
-      </w:r>
-    </w:p>
-    <w:p>
-      <w:r>
-        <w:t>Spring Boot (Java</w:t>
-      </w:r>
-      <w:proofErr w:type="gramStart"/>
-      <w:r>
-        <w:t>) :</w:t>
-      </w:r>
-      <w:proofErr w:type="gramEnd"/>
-      <w:r>
-        <w:t xml:space="preserve"> for building the application's back-end.</w:t>
+      <w:r>
+        <w:t>Java : for server-side programming and handling business logic.</w:t>
+      </w:r>
+    </w:p>
+    <w:p>
+      <w:r>
+        <w:t>Spring Boot (Java) : for building the application's back-end.</w:t>
       </w:r>
     </w:p>
     <w:p>
@@ -322,13 +354,8 @@
       </w:r>
     </w:p>
     <w:p>
-      <w:proofErr w:type="gramStart"/>
-      <w:r>
-        <w:t>MySQL :</w:t>
-      </w:r>
-      <w:proofErr w:type="gramEnd"/>
-      <w:r>
-        <w:t xml:space="preserve"> for storing product details, user information, and order history.</w:t>
+      <w:r>
+        <w:t>MySQL : for storing product details, user information, and order history.</w:t>
       </w:r>
     </w:p>
     <w:p>
@@ -336,6 +363,7 @@
         <w:t xml:space="preserve">ORM (Object-Relational Mapping) frameworks: such as Hibernate (for Java) </w:t>
       </w:r>
     </w:p>
+    <w:p/>
     <w:p>
       <w:pPr>
         <w:pStyle w:val="ListParagraph"/>
@@ -377,17 +405,10 @@
         <w:t>Git and GitHub: for version control and collaborative development.</w:t>
       </w:r>
     </w:p>
-    <w:p>
-      <w:r>
-        <w:t xml:space="preserve">Project </w:t>
-      </w:r>
-      <w:proofErr w:type="gramStart"/>
-      <w:r>
-        <w:t>link :</w:t>
-      </w:r>
-      <w:proofErr w:type="gramEnd"/>
-      <w:r>
-        <w:t xml:space="preserve">   </w:t>
+    <w:p/>
+    <w:p>
+      <w:r>
+        <w:t xml:space="preserve">Project link :   </w:t>
       </w:r>
       <w:r>
         <w:t>https://github.com/swapniltake1/Ecommerce-App-Java-React</w:t>

</xml_diff>